<commit_message>
add motion for leave to file
</commit_message>
<xml_diff>
--- a/docassemble/MOHUDEvictionProject/data/templates/motion_for_leave_to_file.docx
+++ b/docassemble/MOHUDEvictionProject/data/templates/motion_for_leave_to_file.docx
@@ -35,138 +35,6 @@
       </w:r>
     </w:p>
     <w:p>
-      <w:pPr>
-        <w:rPr>
-          <w:rFonts w:eastAsia="Book Antiqua"/>
-          <w:color w:val="000000" w:themeColor="text1"/>
-        </w:rPr>
-      </w:pPr>
-      <w:r>
-        <w:rPr>
-          <w:rFonts w:eastAsia="Book Antiqua"/>
-          <w:color w:val="000000" w:themeColor="text1"/>
-        </w:rPr>
-        <w:t xml:space="preserve">{%p set </w:t>
-      </w:r>
-      <w:r>
-        <w:rPr>
-          <w:rFonts w:eastAsia="Book Antiqua"/>
-          <w:color w:val="000000" w:themeColor="text1"/>
-        </w:rPr>
-        <w:t>include_legal_support</w:t>
-      </w:r>
-      <w:r>
-        <w:rPr>
-          <w:rFonts w:eastAsia="Book Antiqua"/>
-          <w:color w:val="000000" w:themeColor="text1"/>
-        </w:rPr>
-        <w:t xml:space="preserve"> = </w:t>
-      </w:r>
-      <w:r>
-        <w:t>True</w:t>
-      </w:r>
-      <w:r>
-        <w:rPr>
-          <w:rFonts w:eastAsia="Book Antiqua"/>
-          <w:color w:val="000000" w:themeColor="text1"/>
-        </w:rPr>
-        <w:t xml:space="preserve"> %}</w:t>
-      </w:r>
-    </w:p>
-    <w:p>
-      <w:pPr>
-        <w:rPr>
-          <w:rFonts w:eastAsia="Book Antiqua"/>
-          <w:color w:val="000000" w:themeColor="text1"/>
-        </w:rPr>
-      </w:pPr>
-      <w:r>
-        <w:rPr>
-          <w:rFonts w:eastAsia="Book Antiqua"/>
-          <w:color w:val="000000" w:themeColor="text1"/>
-        </w:rPr>
-        <w:t xml:space="preserve">{%p set </w:t>
-      </w:r>
-      <w:r>
-        <w:rPr>
-          <w:rFonts w:eastAsia="Book Antiqua"/>
-          <w:color w:val="000000" w:themeColor="text1"/>
-        </w:rPr>
-        <w:t>include_legal_</w:t>
-      </w:r>
-      <w:r>
-        <w:rPr>
-          <w:rFonts w:eastAsia="Book Antiqua"/>
-          <w:color w:val="000000" w:themeColor="text1"/>
-        </w:rPr>
-        <w:t>argumen</w:t>
-      </w:r>
-      <w:r>
-        <w:rPr>
-          <w:rFonts w:eastAsia="Book Antiqua"/>
-          <w:color w:val="000000" w:themeColor="text1"/>
-        </w:rPr>
-        <w:t>t</w:t>
-      </w:r>
-      <w:r>
-        <w:rPr>
-          <w:rFonts w:eastAsia="Book Antiqua"/>
-          <w:color w:val="000000" w:themeColor="text1"/>
-        </w:rPr>
-        <w:t xml:space="preserve"> = </w:t>
-      </w:r>
-      <w:r>
-        <w:t>True</w:t>
-      </w:r>
-      <w:r>
-        <w:rPr>
-          <w:rFonts w:eastAsia="Book Antiqua"/>
-          <w:color w:val="000000" w:themeColor="text1"/>
-        </w:rPr>
-        <w:t xml:space="preserve"> %}</w:t>
-      </w:r>
-    </w:p>
-    <w:p>
-      <w:pPr>
-        <w:rPr>
-          <w:rFonts w:eastAsia="Book Antiqua"/>
-          <w:noProof w:val="0"/>
-          <w:color w:val="000000" w:themeColor="text1"/>
-        </w:rPr>
-      </w:pPr>
-      <w:r>
-        <w:rPr>
-          <w:rFonts w:eastAsia="Book Antiqua"/>
-          <w:color w:val="000000" w:themeColor="text1"/>
-        </w:rPr>
-        <w:t xml:space="preserve">{%p set </w:t>
-      </w:r>
-      <w:r>
-        <w:rPr>
-          <w:rFonts w:eastAsia="Book Antiqua"/>
-          <w:color w:val="000000" w:themeColor="text1"/>
-        </w:rPr>
-        <w:t>include_other_relief</w:t>
-      </w:r>
-      <w:r>
-        <w:rPr>
-          <w:rFonts w:eastAsia="Book Antiqua"/>
-          <w:color w:val="000000" w:themeColor="text1"/>
-        </w:rPr>
-        <w:t xml:space="preserve"> = </w:t>
-      </w:r>
-      <w:r>
-        <w:t>True</w:t>
-      </w:r>
-      <w:r>
-        <w:rPr>
-          <w:rFonts w:eastAsia="Book Antiqua"/>
-          <w:color w:val="000000" w:themeColor="text1"/>
-        </w:rPr>
-        <w:t xml:space="preserve"> %}</w:t>
-      </w:r>
-    </w:p>
-    <w:p>
       <w:r>
         <w:t>{%p i</w:t>
       </w:r>
@@ -264,10 +132,7 @@
           <w:rFonts w:eastAsia="Book Antiqua"/>
           <w:color w:val="000000" w:themeColor="text1"/>
         </w:rPr>
-        <w:t xml:space="preserve">{% if include_legal_support %}, </w:t>
-      </w:r>
-      <w:r>
-        <w:t xml:space="preserve"> </w:t>
+        <w:t xml:space="preserve">, </w:t>
       </w:r>
       <w:r>
         <w:t xml:space="preserve">as allowed by </w:t>
@@ -283,7 +148,7 @@
           <w:rFonts w:eastAsia="Book Antiqua"/>
           <w:color w:val="000000" w:themeColor="text1"/>
         </w:rPr>
-        <w:t xml:space="preserve">{% endif %}.{% if </w:t>
+        <w:t xml:space="preserve">.{% if </w:t>
       </w:r>
       <w:r>
         <w:rPr>
@@ -297,21 +162,7 @@
           <w:rFonts w:eastAsia="Book Antiqua"/>
           <w:color w:val="000000" w:themeColor="text1"/>
         </w:rPr>
-        <w:t xml:space="preserve"> %} {{ landlord_doc_name }} consented to this motion.{% endif %} In support of this request, {{ tenant_doc_name }} states as follows:</w:t>
-      </w:r>
-    </w:p>
-    <w:p>
-      <w:r>
-        <w:t>{</w:t>
-      </w:r>
-      <w:r>
-        <w:t xml:space="preserve">%p if </w:t>
-      </w:r>
-      <w:r>
-        <w:t>include_legal_argumen</w:t>
-      </w:r>
-      <w:r>
-        <w:t>t %}</w:t>
+        <w:t xml:space="preserve"> %}{{ landlord_doc_name }} consented to this motion.{% endif %} In support of this request, {{ tenant_doc_name }} states as follows:</w:t>
       </w:r>
     </w:p>
     <w:p>
@@ -323,6 +174,50 @@
       </w:r>
     </w:p>
     <w:p>
+      <w:pPr>
+        <w:pStyle w:val="ListParagraph"/>
+      </w:pPr>
+      <w:r>
+        <w:t xml:space="preserve">{{ landlord_doc_name }} filed its Petition on {{ </w:t>
+      </w:r>
+      <w:r>
+        <w:t>petition_date</w:t>
+      </w:r>
+      <w:r>
+        <w:t xml:space="preserve"> </w:t>
+      </w:r>
+      <w:r>
+        <w:t xml:space="preserve">}}. </w:t>
+      </w:r>
+    </w:p>
+    <w:p>
+      <w:pPr>
+        <w:pStyle w:val="ListParagraph"/>
+      </w:pPr>
+      <w:r>
+        <w:t>The first hearing of this case was on {{ original_hearing_date }} {{ original_hearing_time }} in {{ trial_court.division }}.</w:t>
+      </w:r>
+    </w:p>
+    <w:p>
+      <w:pPr>
+        <w:pStyle w:val="ListParagraph"/>
+      </w:pPr>
+      <w:r>
+        <w:t>{%p if discovery_requested and discovery_produced %}</w:t>
+      </w:r>
+    </w:p>
+    <w:p>
+      <w:pPr>
+        <w:pStyle w:val="ListParagraph"/>
+      </w:pPr>
+      <w:r>
+        <w:t>{{ landlord_doc_name }}'s initial written discovery answers relevant to these claims were provided on {{ discovery_provided_date }}.</w:t>
+      </w:r>
+    </w:p>
+    <w:p>
+      <w:pPr>
+        <w:pStyle w:val="ListParagraph"/>
+      </w:pPr>
       <w:r>
         <w:t>{%p endif %}</w:t>
       </w:r>
@@ -332,39 +227,35 @@
         <w:pStyle w:val="ListParagraph"/>
       </w:pPr>
       <w:r>
-        <w:t xml:space="preserve">{{ landlord_doc_name }} filed its Petition on {{ filing_date }}. </w:t>
-      </w:r>
-    </w:p>
-    <w:p>
-      <w:pPr>
-        <w:pStyle w:val="ListParagraph"/>
-      </w:pPr>
-      <w:r>
-        <w:t>The first hearing of this case was on {{ original_hearing_date }} {{ original_hearing_time }} in {{ trial_court.division }}.</w:t>
-      </w:r>
-    </w:p>
-    <w:p>
-      <w:pPr>
-        <w:pStyle w:val="ListParagraph"/>
-      </w:pPr>
-      <w:r>
-        <w:t>{%p if was_discovery_requested and was_discovery_produced %}</w:t>
-      </w:r>
-    </w:p>
-    <w:p>
-      <w:pPr>
-        <w:pStyle w:val="ListParagraph"/>
-      </w:pPr>
-      <w:r>
-        <w:t>{{ landlord_doc_name }}'s initial written discovery answers relevant to these claims were provided on {{ discovery_provided_date }}.</w:t>
-      </w:r>
-    </w:p>
-    <w:p>
-      <w:pPr>
-        <w:pStyle w:val="ListParagraph"/>
-      </w:pPr>
-      <w:r>
-        <w:t>{%p endif %}</w:t>
+        <w:t>{%</w:t>
+      </w:r>
+      <w:r>
+        <w:t>p</w:t>
+      </w:r>
+      <w:r>
+        <w:t xml:space="preserve"> if discovery_requested %}</w:t>
+      </w:r>
+    </w:p>
+    <w:p>
+      <w:pPr>
+        <w:pStyle w:val="ListParagraph"/>
+      </w:pPr>
+      <w:r>
+        <w:t>{%</w:t>
+      </w:r>
+      <w:r>
+        <w:t>p</w:t>
+      </w:r>
+      <w:r>
+        <w:t xml:space="preserve"> if discovery_produced and discovery_objections_planned %}</w:t>
+      </w:r>
+    </w:p>
+    <w:p>
+      <w:pPr>
+        <w:pStyle w:val="ListParagraph"/>
+      </w:pPr>
+      <w:r>
+        <w:t>{{ tenant_doc_name }} plans to move to overturn certain objections to discovery made by {{ landlord_doc_name }}.</w:t>
       </w:r>
     </w:p>
     <w:p>
@@ -373,35 +264,71 @@
       </w:pPr>
       <w:r>
         <w:lastRenderedPageBreak/>
-        <w:t>{%p if (was_discovery_requested and (was_discovery_produced =</w:t>
-      </w:r>
-      <w:r>
-        <w:t>=</w:t>
-      </w:r>
-      <w:r>
-        <w:t xml:space="preserve"> False or discovery_objections_planned)) or discovery_planned %}</w:t>
-      </w:r>
-    </w:p>
-    <w:p>
-      <w:pPr>
-        <w:pStyle w:val="ListParagraph"/>
-      </w:pPr>
-      <w:r>
-        <w:t>{% if was_discovery_requested %}{% if was_discovery_produced and discovery_objections_planned %}{{ tenant_doc_name }} plans to move to overturn certain objections to discovery made by {{ landlord_doc_name }}.{% elif not was_discovery_produced %}{{ tenant_doc_name }} plans to move to enforce certain discovery requests.</w:t>
-      </w:r>
-      <w:r>
-        <w:t>{% endif %}</w:t>
-      </w:r>
-      <w:r>
-        <w:t>{% elif discovery_planned %}{{ tenant_doc_name }} plans to conduct discovery.{% endif %}</w:t>
-      </w:r>
-    </w:p>
-    <w:p>
-      <w:pPr>
-        <w:pStyle w:val="ListParagraph"/>
-      </w:pPr>
-      <w:r>
-        <w:t>{%p endif %}</w:t>
+        <w:t>{%</w:t>
+      </w:r>
+      <w:r>
+        <w:t>p</w:t>
+      </w:r>
+      <w:r>
+        <w:t xml:space="preserve"> elif not discovery_produced %}</w:t>
+      </w:r>
+    </w:p>
+    <w:p>
+      <w:pPr>
+        <w:pStyle w:val="ListParagraph"/>
+      </w:pPr>
+      <w:r>
+        <w:t>{{ tenant_doc_name }} plans to move to enforce certain discovery requests.</w:t>
+      </w:r>
+    </w:p>
+    <w:p>
+      <w:pPr>
+        <w:pStyle w:val="ListParagraph"/>
+      </w:pPr>
+      <w:r>
+        <w:t>{%</w:t>
+      </w:r>
+      <w:r>
+        <w:t>p</w:t>
+      </w:r>
+      <w:r>
+        <w:t xml:space="preserve"> endif %}</w:t>
+      </w:r>
+    </w:p>
+    <w:p>
+      <w:pPr>
+        <w:pStyle w:val="ListParagraph"/>
+      </w:pPr>
+      <w:r>
+        <w:t>{%</w:t>
+      </w:r>
+      <w:r>
+        <w:t>p</w:t>
+      </w:r>
+      <w:r>
+        <w:t xml:space="preserve"> elif discovery_planned %}</w:t>
+      </w:r>
+    </w:p>
+    <w:p>
+      <w:pPr>
+        <w:pStyle w:val="ListParagraph"/>
+      </w:pPr>
+      <w:r>
+        <w:t>{{ tenant_doc_name }} plans to conduct discovery.</w:t>
+      </w:r>
+    </w:p>
+    <w:p>
+      <w:pPr>
+        <w:pStyle w:val="ListParagraph"/>
+      </w:pPr>
+      <w:r>
+        <w:t>{%</w:t>
+      </w:r>
+      <w:r>
+        <w:t>p</w:t>
+      </w:r>
+      <w:r>
+        <w:t xml:space="preserve"> endif %}</w:t>
       </w:r>
     </w:p>
     <w:p>
@@ -423,7 +350,7 @@
         <w:t xml:space="preserve"> | length</w:t>
       </w:r>
       <w:r>
-        <w:t xml:space="preserve"> &gt; 2 %}s{% endif %}  before that date, because: </w:t>
+        <w:t xml:space="preserve"> &gt; 2 %}s{% endif %} before that date, because: </w:t>
       </w:r>
     </w:p>
     <w:p>
@@ -435,7 +362,7 @@
         </w:numPr>
       </w:pPr>
       <w:r>
-        <w:t>{%p for reason in reasons_unable_to_prepare %}</w:t>
+        <w:t>{%p for reason in reasons %}</w:t>
       </w:r>
     </w:p>
     <w:p>
@@ -535,7 +462,6 @@
         </w:numPr>
       </w:pPr>
       <w:r>
-        <w:lastRenderedPageBreak/>
         <w:t xml:space="preserve">There is  no trial date set for this case, or the trial date is far enough away that Plaintiff has time to prepare to refute Defendant’s answer and/or defenses.  </w:t>
       </w:r>
     </w:p>
@@ -548,6 +474,7 @@
         </w:numPr>
       </w:pPr>
       <w:r>
+        <w:lastRenderedPageBreak/>
         <w:t>{%p elif (trial_setting == False or trial_setting_notice.minus(days=15) &gt; trial_date) and (trial_date.minus(days=5) &gt; today()) %}</w:t>
       </w:r>
     </w:p>
@@ -619,23 +546,6 @@
     </w:p>
     <w:p>
       <w:pPr>
-        <w:pStyle w:val="ListParagraph"/>
-        <w:rPr>
-          <w:rFonts w:eastAsia="Times New Roman"/>
-        </w:rPr>
-      </w:pPr>
-      <w:r>
-        <w:t xml:space="preserve">{%p if </w:t>
-      </w:r>
-      <w:r>
-        <w:t>include_legal_argumen</w:t>
-      </w:r>
-      <w:r>
-        <w:t>t %}</w:t>
-      </w:r>
-    </w:p>
-    <w:p>
-      <w:pPr>
         <w:pStyle w:val="AnswerSection"/>
       </w:pPr>
       <w:r>
@@ -663,32 +573,34 @@
         <w:pStyle w:val="ListParagraph"/>
       </w:pPr>
       <w:r>
+        <w:t>“To determine whether to grant leave” courts consider “whether there is any prejudice to the non-moving party; and whether there will be hardship to the party requesting [amendment] if the request is denied.” Dibrill v. Normandy Assocs., Inc., 383 S.W.3d 77 (Mo. App., 2012) (quoting Trans World Airlines, Inc. v. Associated Aviation Underwriters, 58 S.W.3d 609, 624 (Mo. App. E.D. 2001).</w:t>
+      </w:r>
+    </w:p>
+    <w:p>
+      <w:pPr>
+        <w:pStyle w:val="ListParagraph"/>
+      </w:pPr>
+      <w:r>
         <w:lastRenderedPageBreak/>
-        <w:t>“To determine whether to grant leave” courts consider “whether there is any prejudice to the non-moving party; and whether there will be hardship to the party requesting [amendment] if the request is denied.” Dibrill v. Normandy Assocs., Inc., 383 S.W.3d 77 (Mo. App., 2012) (quoting Trans World Airlines, Inc. v. Associated Aviation Underwriters, 58 S.W.3d 609, 624 (Mo. App. E.D. 2001).</w:t>
-      </w:r>
-    </w:p>
-    <w:p>
-      <w:pPr>
-        <w:pStyle w:val="ListParagraph"/>
-      </w:pPr>
-      <w:r>
         <w:t>Furthermore, “Leave [to amend] shall be freely given when justice so requires.” State ex rel. Church &amp; Dwight Co. v. Collins, (Mo., 2018).</w:t>
       </w:r>
     </w:p>
     <w:p>
       <w:pPr>
         <w:pStyle w:val="ListParagraph"/>
-      </w:pPr>
-      <w:r>
-        <w:t>{%p endif %}</w:t>
-      </w:r>
-    </w:p>
-    <w:p>
-      <w:pPr>
-        <w:pStyle w:val="ListParagraph"/>
-      </w:pPr>
-      <w:r>
-        <w:t>Accordingly, the Court should grant leave for {{ tenant_doc_name }} to file the proposed {{ motion_list }} (attached hereto as an exhibit and incorporated herein). Such relief should be “freely given” as justice requires.</w:t>
+        <w:numPr>
+          <w:ilvl w:val="0"/>
+          <w:numId w:val="0"/>
+        </w:numPr>
+      </w:pPr>
+      <w:r>
+        <w:t xml:space="preserve">Accordingly, the Court should grant leave for {{ tenant_doc_name }} to file the proposed </w:t>
+      </w:r>
+      <w:r>
+        <w:t>motions</w:t>
+      </w:r>
+      <w:r>
+        <w:t xml:space="preserve"> (attached hereto as an exhibit and incorporated herein). Such relief should be “freely given” as justice requires.</w:t>
       </w:r>
     </w:p>
     <w:p/>
@@ -700,7 +612,7 @@
         <w:t>grant Defendant's {{ answer_title }}</w:t>
       </w:r>
       <w:r>
-        <w:t xml:space="preserve">{% if include_legal_support %}, </w:t>
+        <w:t xml:space="preserve">, </w:t>
       </w:r>
       <w:r>
         <w:t xml:space="preserve">as allowed by </w:t>
@@ -712,7 +624,7 @@
         <w:t xml:space="preserve">517.031 RSMo, </w:t>
       </w:r>
       <w:r>
-        <w:t>{% endif %}{% if include_other_relief %} and for such other and further relief as the Court deems just and proper{% endif %}.</w:t>
+        <w:t>and for such other and further relief as the Court deems just and proper.</w:t>
       </w:r>
     </w:p>
     <w:p/>
@@ -815,133 +727,92 @@
 <w:ftr xmlns:wpc="http://schemas.microsoft.com/office/word/2010/wordprocessingCanvas" xmlns:cx="http://schemas.microsoft.com/office/drawing/2014/chartex" xmlns:cx1="http://schemas.microsoft.com/office/drawing/2015/9/8/chartex" xmlns:cx2="http://schemas.microsoft.com/office/drawing/2015/10/21/chartex" xmlns:cx3="http://schemas.microsoft.com/office/drawing/2016/5/9/chartex" xmlns:cx4="http://schemas.microsoft.com/office/drawing/2016/5/10/chartex" xmlns:cx5="http://schemas.microsoft.com/office/drawing/2016/5/11/chartex" xmlns:cx6="http://schemas.microsoft.com/office/drawing/2016/5/12/chartex" xmlns:cx7="http://schemas.microsoft.com/office/drawing/2016/5/13/chartex" xmlns:cx8="http://schemas.microsoft.com/office/drawing/2016/5/14/chartex" xmlns:mc="http://schemas.openxmlformats.org/markup-compatibility/2006" xmlns:aink="http://schemas.microsoft.com/office/drawing/2016/ink" xmlns:am3d="http://schemas.microsoft.com/office/drawing/2017/model3d" xmlns:o="urn:schemas-microsoft-com:office:office" xmlns:oel="http://schemas.microsoft.com/office/2019/extlst" xmlns:r="http://schemas.openxmlformats.org/officeDocument/2006/relationships" xmlns:m="http://schemas.openxmlformats.org/officeDocument/2006/math" xmlns:v="urn:schemas-microsoft-com:vml" xmlns:wp14="http://schemas.microsoft.com/office/word/2010/wordprocessingDrawing" xmlns:wp="http://schemas.openxmlformats.org/drawingml/2006/wordprocessingDrawing" xmlns:w10="urn:schemas-microsoft-com:office:word" xmlns:w="http://schemas.openxmlformats.org/wordprocessingml/2006/main" xmlns:w14="http://schemas.microsoft.com/office/word/2010/wordml" xmlns:w15="http://schemas.microsoft.com/office/word/2012/wordml" xmlns:w16cex="http://schemas.microsoft.com/office/word/2018/wordml/cex" xmlns:w16cid="http://schemas.microsoft.com/office/word/2016/wordml/cid" xmlns:w16="http://schemas.microsoft.com/office/word/2018/wordml" xmlns:w16sdtdh="http://schemas.microsoft.com/office/word/2020/wordml/sdtdatahash" xmlns:w16se="http://schemas.microsoft.com/office/word/2015/wordml/symex" xmlns:wpg="http://schemas.microsoft.com/office/word/2010/wordprocessingGroup" xmlns:wpi="http://schemas.microsoft.com/office/word/2010/wordprocessingInk" xmlns:wne="http://schemas.microsoft.com/office/word/2006/wordml" xmlns:wps="http://schemas.microsoft.com/office/word/2010/wordprocessingShape" mc:Ignorable="w14 w15 w16se w16cid w16 w16cex w16sdtdh wp14">
   <w:p>
     <w:pPr>
-      <w:pStyle w:val="Header"/>
-      <w:tabs>
-        <w:tab w:val="clear" w:pos="4680"/>
-        <w:tab w:val="center" w:pos="4320"/>
-      </w:tabs>
-      <w:ind w:left="-720" w:right="360"/>
-      <w:rPr>
-        <w:rFonts w:ascii="Arial Nova" w:hAnsi="Arial Nova"/>
-        <w:color w:val="404040" w:themeColor="text1" w:themeTint="BF"/>
-        <w:sz w:val="22"/>
-        <w:szCs w:val="22"/>
-      </w:rPr>
-    </w:pPr>
-    <w:hyperlink r:id="rId1" w:history="1">
-      <w:r>
-        <w:rPr>
-          <w:rStyle w:val="Hyperlink"/>
-          <w:rFonts w:ascii="Arial Nova" w:hAnsi="Arial Nova"/>
-          <w:color w:val="000000" w:themeColor="text1"/>
-          <w:sz w:val="22"/>
-          <w:szCs w:val="22"/>
-          <w:bdr w:val="none" w:sz="0" w:space="0" w:color="auto" w:frame="1"/>
-          <w:shd w:val="clear" w:color="auto" w:fill="FFFFFF"/>
-        </w:rPr>
-        <w:t>motenanthelp.org</w:t>
-      </w:r>
-    </w:hyperlink>
+      <w:pStyle w:val="Footer"/>
+      <w:spacing w:line="240" w:lineRule="auto"/>
+      <w:jc w:val="center"/>
+    </w:pPr>
     <w:r>
       <w:rPr>
-        <w:rStyle w:val="Hyperlink"/>
-        <w:rFonts w:ascii="Arial Nova" w:hAnsi="Arial Nova"/>
-        <w:sz w:val="22"/>
-        <w:szCs w:val="22"/>
-        <w:u w:val="none"/>
-        <w:bdr w:val="none" w:sz="0" w:space="0" w:color="auto" w:frame="1"/>
-        <w:shd w:val="clear" w:color="auto" w:fill="FFFFFF"/>
-      </w:rPr>
-      <w:tab/>
-    </w:r>
-    <w:r>
-      <w:rPr>
-        <w:rFonts w:ascii="Arial Nova" w:hAnsi="Arial Nova"/>
-        <w:sz w:val="22"/>
-        <w:szCs w:val="22"/>
+        <w:lang w:bidi="hi-IN"/>
       </w:rPr>
       <w:fldChar w:fldCharType="begin"/>
     </w:r>
     <w:r>
       <w:rPr>
-        <w:rFonts w:ascii="Arial Nova" w:hAnsi="Arial Nova"/>
-        <w:sz w:val="22"/>
-        <w:szCs w:val="22"/>
+        <w:lang w:bidi="hi-IN"/>
       </w:rPr>
       <w:instrText>PAGE</w:instrText>
     </w:r>
     <w:r>
       <w:rPr>
-        <w:rFonts w:ascii="Arial Nova" w:hAnsi="Arial Nova"/>
-        <w:sz w:val="22"/>
-        <w:szCs w:val="22"/>
+        <w:lang w:bidi="hi-IN"/>
       </w:rPr>
       <w:fldChar w:fldCharType="separate"/>
     </w:r>
     <w:r>
       <w:rPr>
-        <w:rFonts w:ascii="Arial Nova" w:hAnsi="Arial Nova"/>
-        <w:sz w:val="22"/>
-        <w:szCs w:val="22"/>
-      </w:rPr>
-      <w:t>- 1 -</w:t>
+        <w:lang w:bidi="hi-IN"/>
+      </w:rPr>
+      <w:t>1</w:t>
     </w:r>
     <w:r>
       <w:rPr>
-        <w:rFonts w:ascii="Arial Nova" w:hAnsi="Arial Nova"/>
-        <w:sz w:val="22"/>
-        <w:szCs w:val="22"/>
+        <w:lang w:bidi="hi-IN"/>
       </w:rPr>
       <w:fldChar w:fldCharType="end"/>
     </w:r>
     <w:r>
       <w:rPr>
-        <w:rFonts w:ascii="Arial Nova" w:hAnsi="Arial Nova"/>
-        <w:sz w:val="22"/>
-        <w:szCs w:val="22"/>
+        <w:lang w:bidi="hi-IN"/>
       </w:rPr>
       <w:t xml:space="preserve"> of </w:t>
     </w:r>
     <w:r>
       <w:rPr>
-        <w:rFonts w:ascii="Arial Nova" w:hAnsi="Arial Nova"/>
-        <w:sz w:val="22"/>
-        <w:szCs w:val="22"/>
+        <w:lang w:bidi="hi-IN"/>
       </w:rPr>
       <w:fldChar w:fldCharType="begin"/>
     </w:r>
     <w:r>
       <w:rPr>
-        <w:rFonts w:ascii="Arial Nova" w:hAnsi="Arial Nova"/>
-        <w:sz w:val="22"/>
-        <w:szCs w:val="22"/>
+        <w:lang w:bidi="hi-IN"/>
       </w:rPr>
       <w:instrText>NUMPAGES</w:instrText>
     </w:r>
     <w:r>
       <w:rPr>
-        <w:rFonts w:ascii="Arial Nova" w:hAnsi="Arial Nova"/>
-        <w:sz w:val="22"/>
-        <w:szCs w:val="22"/>
+        <w:lang w:bidi="hi-IN"/>
       </w:rPr>
       <w:fldChar w:fldCharType="separate"/>
     </w:r>
     <w:r>
       <w:rPr>
-        <w:rFonts w:ascii="Arial Nova" w:hAnsi="Arial Nova"/>
-        <w:sz w:val="22"/>
-        <w:szCs w:val="22"/>
-      </w:rPr>
-      <w:t>2</w:t>
+        <w:lang w:bidi="hi-IN"/>
+      </w:rPr>
+      <w:t>1</w:t>
     </w:r>
     <w:r>
       <w:rPr>
-        <w:rFonts w:ascii="Arial Nova" w:hAnsi="Arial Nova"/>
-        <w:sz w:val="22"/>
-        <w:szCs w:val="22"/>
+        <w:lang w:bidi="hi-IN"/>
       </w:rPr>
       <w:fldChar w:fldCharType="end"/>
     </w:r>
+  </w:p>
+  <w:p>
+    <w:pPr>
+      <w:pStyle w:val="Footer"/>
+      <w:spacing w:line="240" w:lineRule="auto"/>
+    </w:pPr>
+    <w:hyperlink r:id="rId1" w:history="1">
+      <w:r>
+        <w:rPr>
+          <w:rStyle w:val="Hyperlink"/>
+          <w:color w:val="auto"/>
+          <w:lang w:bidi="hi-IN"/>
+        </w:rPr>
+        <w:t>motenanthelp.org</w:t>
+      </w:r>
+    </w:hyperlink>
   </w:p>
 </w:ftr>
 </file>
@@ -1026,6 +897,95 @@
 <file path=word/numbering.xml><?xml version="1.0" encoding="utf-8"?>
 <w:numbering xmlns:wpc="http://schemas.microsoft.com/office/word/2010/wordprocessingCanvas" xmlns:cx="http://schemas.microsoft.com/office/drawing/2014/chartex" xmlns:cx1="http://schemas.microsoft.com/office/drawing/2015/9/8/chartex" xmlns:cx2="http://schemas.microsoft.com/office/drawing/2015/10/21/chartex" xmlns:cx3="http://schemas.microsoft.com/office/drawing/2016/5/9/chartex" xmlns:cx4="http://schemas.microsoft.com/office/drawing/2016/5/10/chartex" xmlns:cx5="http://schemas.microsoft.com/office/drawing/2016/5/11/chartex" xmlns:cx6="http://schemas.microsoft.com/office/drawing/2016/5/12/chartex" xmlns:cx7="http://schemas.microsoft.com/office/drawing/2016/5/13/chartex" xmlns:cx8="http://schemas.microsoft.com/office/drawing/2016/5/14/chartex" xmlns:mc="http://schemas.openxmlformats.org/markup-compatibility/2006" xmlns:aink="http://schemas.microsoft.com/office/drawing/2016/ink" xmlns:am3d="http://schemas.microsoft.com/office/drawing/2017/model3d" xmlns:o="urn:schemas-microsoft-com:office:office" xmlns:oel="http://schemas.microsoft.com/office/2019/extlst" xmlns:r="http://schemas.openxmlformats.org/officeDocument/2006/relationships" xmlns:m="http://schemas.openxmlformats.org/officeDocument/2006/math" xmlns:v="urn:schemas-microsoft-com:vml" xmlns:wp14="http://schemas.microsoft.com/office/word/2010/wordprocessingDrawing" xmlns:wp="http://schemas.openxmlformats.org/drawingml/2006/wordprocessingDrawing" xmlns:w10="urn:schemas-microsoft-com:office:word" xmlns:w="http://schemas.openxmlformats.org/wordprocessingml/2006/main" xmlns:w14="http://schemas.microsoft.com/office/word/2010/wordml" xmlns:w15="http://schemas.microsoft.com/office/word/2012/wordml" xmlns:w16cex="http://schemas.microsoft.com/office/word/2018/wordml/cex" xmlns:w16cid="http://schemas.microsoft.com/office/word/2016/wordml/cid" xmlns:w16="http://schemas.microsoft.com/office/word/2018/wordml" xmlns:w16sdtdh="http://schemas.microsoft.com/office/word/2020/wordml/sdtdatahash" xmlns:w16se="http://schemas.microsoft.com/office/word/2015/wordml/symex" xmlns:wpg="http://schemas.microsoft.com/office/word/2010/wordprocessingGroup" xmlns:wpi="http://schemas.microsoft.com/office/word/2010/wordprocessingInk" xmlns:wne="http://schemas.microsoft.com/office/word/2006/wordml" xmlns:wps="http://schemas.microsoft.com/office/word/2010/wordprocessingShape" mc:Ignorable="w14 w15 w16se w16cid w16 w16cex w16sdtdh wp14">
   <w:abstractNum w:abstractNumId="0" w15:restartNumberingAfterBreak="0">
+    <w:nsid w:val="151C7D1E"/>
+    <w:multiLevelType w:val="hybridMultilevel"/>
+    <w:tmpl w:val="B43E4D8E"/>
+    <w:lvl w:ilvl="0" w:tplc="74FEC55A">
+      <w:start w:val="1"/>
+      <w:numFmt w:val="decimal"/>
+      <w:lvlText w:val="%1."/>
+      <w:lvlJc w:val="left"/>
+      <w:pPr>
+        <w:ind w:left="1080" w:hanging="360"/>
+      </w:pPr>
+      <w:rPr>
+        <w:rFonts w:hint="default"/>
+      </w:rPr>
+    </w:lvl>
+    <w:lvl w:ilvl="1" w:tplc="04090019">
+      <w:start w:val="1"/>
+      <w:numFmt w:val="lowerLetter"/>
+      <w:lvlText w:val="%2."/>
+      <w:lvlJc w:val="left"/>
+      <w:pPr>
+        <w:ind w:left="1800" w:hanging="360"/>
+      </w:pPr>
+    </w:lvl>
+    <w:lvl w:ilvl="2" w:tplc="0409001B" w:tentative="1">
+      <w:start w:val="1"/>
+      <w:numFmt w:val="lowerRoman"/>
+      <w:lvlText w:val="%3."/>
+      <w:lvlJc w:val="right"/>
+      <w:pPr>
+        <w:ind w:left="2520" w:hanging="180"/>
+      </w:pPr>
+    </w:lvl>
+    <w:lvl w:ilvl="3" w:tplc="0409000F" w:tentative="1">
+      <w:start w:val="1"/>
+      <w:numFmt w:val="decimal"/>
+      <w:lvlText w:val="%4."/>
+      <w:lvlJc w:val="left"/>
+      <w:pPr>
+        <w:ind w:left="3240" w:hanging="360"/>
+      </w:pPr>
+    </w:lvl>
+    <w:lvl w:ilvl="4" w:tplc="04090019" w:tentative="1">
+      <w:start w:val="1"/>
+      <w:numFmt w:val="lowerLetter"/>
+      <w:lvlText w:val="%5."/>
+      <w:lvlJc w:val="left"/>
+      <w:pPr>
+        <w:ind w:left="3960" w:hanging="360"/>
+      </w:pPr>
+    </w:lvl>
+    <w:lvl w:ilvl="5" w:tplc="0409001B" w:tentative="1">
+      <w:start w:val="1"/>
+      <w:numFmt w:val="lowerRoman"/>
+      <w:lvlText w:val="%6."/>
+      <w:lvlJc w:val="right"/>
+      <w:pPr>
+        <w:ind w:left="4680" w:hanging="180"/>
+      </w:pPr>
+    </w:lvl>
+    <w:lvl w:ilvl="6" w:tplc="0409000F" w:tentative="1">
+      <w:start w:val="1"/>
+      <w:numFmt w:val="decimal"/>
+      <w:lvlText w:val="%7."/>
+      <w:lvlJc w:val="left"/>
+      <w:pPr>
+        <w:ind w:left="5400" w:hanging="360"/>
+      </w:pPr>
+    </w:lvl>
+    <w:lvl w:ilvl="7" w:tplc="04090019" w:tentative="1">
+      <w:start w:val="1"/>
+      <w:numFmt w:val="lowerLetter"/>
+      <w:lvlText w:val="%8."/>
+      <w:lvlJc w:val="left"/>
+      <w:pPr>
+        <w:ind w:left="6120" w:hanging="360"/>
+      </w:pPr>
+    </w:lvl>
+    <w:lvl w:ilvl="8" w:tplc="0409001B" w:tentative="1">
+      <w:start w:val="1"/>
+      <w:numFmt w:val="lowerRoman"/>
+      <w:lvlText w:val="%9."/>
+      <w:lvlJc w:val="right"/>
+      <w:pPr>
+        <w:ind w:left="6840" w:hanging="180"/>
+      </w:pPr>
+    </w:lvl>
+  </w:abstractNum>
+  <w:abstractNum w:abstractNumId="1" w15:restartNumberingAfterBreak="0">
     <w:nsid w:val="33132CC6"/>
     <w:multiLevelType w:val="multilevel"/>
     <w:tmpl w:val="23166C86"/>
@@ -1126,7 +1086,7 @@
       </w:pPr>
     </w:lvl>
   </w:abstractNum>
-  <w:abstractNum w:abstractNumId="1" w15:restartNumberingAfterBreak="0">
+  <w:abstractNum w:abstractNumId="2" w15:restartNumberingAfterBreak="0">
     <w:nsid w:val="5A7A52B5"/>
     <w:multiLevelType w:val="multilevel"/>
     <w:tmpl w:val="641AC2A6"/>
@@ -1245,7 +1205,7 @@
       </w:rPr>
     </w:lvl>
   </w:abstractNum>
-  <w:abstractNum w:abstractNumId="2" w15:restartNumberingAfterBreak="0">
+  <w:abstractNum w:abstractNumId="3" w15:restartNumberingAfterBreak="0">
     <w:nsid w:val="74786F90"/>
     <w:multiLevelType w:val="multilevel"/>
     <w:tmpl w:val="EA22D508"/>
@@ -1346,7 +1306,7 @@
       </w:pPr>
     </w:lvl>
   </w:abstractNum>
-  <w:abstractNum w:abstractNumId="3" w15:restartNumberingAfterBreak="0">
+  <w:abstractNum w:abstractNumId="4" w15:restartNumberingAfterBreak="0">
     <w:nsid w:val="7BF06F72"/>
     <w:multiLevelType w:val="multilevel"/>
     <w:tmpl w:val="6CD0C464"/>
@@ -1447,7 +1407,7 @@
       </w:pPr>
     </w:lvl>
   </w:abstractNum>
-  <w:abstractNum w:abstractNumId="4" w15:restartNumberingAfterBreak="0">
+  <w:abstractNum w:abstractNumId="5" w15:restartNumberingAfterBreak="0">
     <w:nsid w:val="7DE45CE9"/>
     <w:multiLevelType w:val="hybridMultilevel"/>
     <w:tmpl w:val="B2085E14"/>
@@ -1537,19 +1497,22 @@
     </w:lvl>
   </w:abstractNum>
   <w:num w:numId="1" w16cid:durableId="1738045039">
+    <w:abstractNumId w:val="2"/>
+  </w:num>
+  <w:num w:numId="2" w16cid:durableId="1013150299">
+    <w:abstractNumId w:val="5"/>
+  </w:num>
+  <w:num w:numId="3" w16cid:durableId="1773041120">
     <w:abstractNumId w:val="1"/>
   </w:num>
-  <w:num w:numId="2" w16cid:durableId="1013150299">
+  <w:num w:numId="4" w16cid:durableId="1248465972">
     <w:abstractNumId w:val="4"/>
   </w:num>
-  <w:num w:numId="3" w16cid:durableId="1773041120">
-    <w:abstractNumId w:val="0"/>
-  </w:num>
-  <w:num w:numId="4" w16cid:durableId="1248465972">
+  <w:num w:numId="5" w16cid:durableId="927933264">
     <w:abstractNumId w:val="3"/>
   </w:num>
-  <w:num w:numId="5" w16cid:durableId="927933264">
-    <w:abstractNumId w:val="2"/>
+  <w:num w:numId="6" w16cid:durableId="168907933">
+    <w:abstractNumId w:val="0"/>
   </w:num>
 </w:numbering>
 </file>

</xml_diff>

<commit_message>
update review screen, customize opposing party consent by relevant motion
</commit_message>
<xml_diff>
--- a/docassemble/MOHUDEvictionProject/data/templates/motion_for_leave_to_file.docx
+++ b/docassemble/MOHUDEvictionProject/data/templates/motion_for_leave_to_file.docx
@@ -24,7 +24,13 @@
         <w:t>set answer_title = “</w:t>
       </w:r>
       <w:r>
-        <w:t>Mothon for Leave to File Responsive Pleadings</w:t>
+        <w:t>Mot</w:t>
+      </w:r>
+      <w:r>
+        <w:t>i</w:t>
+      </w:r>
+      <w:r>
+        <w:t>on for Leave to File Responsive Pleadings</w:t>
       </w:r>
       <w:r>
         <w:rPr>
@@ -42,10 +48,13 @@
         <w:t xml:space="preserve">f </w:t>
       </w:r>
       <w:r>
-        <w:t>opposing_party_consent</w:t>
-      </w:r>
-      <w:r>
-        <w:t xml:space="preserve"> %}</w:t>
+        <w:t>opposing_party_consent_to_motion_for_leave_to_file</w:t>
+      </w:r>
+      <w:r>
+        <w:t xml:space="preserve"> </w:t>
+      </w:r>
+      <w:r>
+        <w:t>%}</w:t>
       </w:r>
     </w:p>
     <w:p>
@@ -155,14 +164,21 @@
           <w:rFonts w:eastAsia="Book Antiqua"/>
           <w:color w:val="000000" w:themeColor="text1"/>
         </w:rPr>
-        <w:t>opposing_party_consent</w:t>
+        <w:t>opposing_party_consent_to_motion_for_leave_to_file</w:t>
       </w:r>
       <w:r>
         <w:rPr>
           <w:rFonts w:eastAsia="Book Antiqua"/>
           <w:color w:val="000000" w:themeColor="text1"/>
         </w:rPr>
-        <w:t xml:space="preserve"> %}{{ landlord_doc_name }} consented to this motion.{% endif %} In support of this request, {{ tenant_doc_name }} states as follows:</w:t>
+        <w:t xml:space="preserve"> </w:t>
+      </w:r>
+      <w:r>
+        <w:rPr>
+          <w:rFonts w:eastAsia="Book Antiqua"/>
+          <w:color w:val="000000" w:themeColor="text1"/>
+        </w:rPr>
+        <w:t>%}{{ landlord_doc_name }} consented to this motion.{% endif %} In support of this request, {{ tenant_doc_name }} states as follows:</w:t>
       </w:r>
     </w:p>
     <w:p>
@@ -411,10 +427,13 @@
         <w:t xml:space="preserve">{%p if </w:t>
       </w:r>
       <w:r>
-        <w:t>opposing_party_consent</w:t>
-      </w:r>
-      <w:r>
-        <w:t xml:space="preserve"> %}</w:t>
+        <w:t>opposing_party_consent_to_motion_for_leave_to_file</w:t>
+      </w:r>
+      <w:r>
+        <w:t xml:space="preserve"> </w:t>
+      </w:r>
+      <w:r>
+        <w:t>%}</w:t>
       </w:r>
     </w:p>
     <w:p>

</xml_diff>

<commit_message>
plain language updates, change file name from motion_tester.yml to file_a_motion.yml
</commit_message>
<xml_diff>
--- a/docassemble/MOHUDEvictionProject/data/templates/motion_for_leave_to_file.docx
+++ b/docassemble/MOHUDEvictionProject/data/templates/motion_for_leave_to_file.docx
@@ -404,36 +404,12 @@
         </w:numPr>
       </w:pPr>
       <w:r>
-        <w:t>{%p for reason in reasons %}</w:t>
-      </w:r>
-    </w:p>
-    <w:p>
-      <w:pPr>
-        <w:pStyle w:val="ListParagraph"/>
-        <w:numPr>
-          <w:ilvl w:val="2"/>
-          <w:numId w:val="1"/>
-        </w:numPr>
-      </w:pPr>
-      <w:r>
         <w:t>{{ reason }}</w:t>
       </w:r>
     </w:p>
     <w:p>
       <w:pPr>
         <w:pStyle w:val="ListParagraph"/>
-        <w:numPr>
-          <w:ilvl w:val="2"/>
-          <w:numId w:val="1"/>
-        </w:numPr>
-      </w:pPr>
-      <w:r>
-        <w:t>{%p endfor %}</w:t>
-      </w:r>
-    </w:p>
-    <w:p>
-      <w:pPr>
-        <w:pStyle w:val="ListParagraph"/>
       </w:pPr>
       <w:r>
         <w:t xml:space="preserve">{%p endif %} </w:t>
@@ -474,29 +450,29 @@
         <w:pStyle w:val="ListParagraph"/>
       </w:pPr>
       <w:r>
+        <w:t>Defendant’s motion for leave (permission) to file</w:t>
+      </w:r>
+      <w:r>
+        <w:t xml:space="preserve"> pleadings </w:t>
+      </w:r>
+      <w:r>
+        <w:t xml:space="preserve">should be granted because: </w:t>
+      </w:r>
+    </w:p>
+    <w:p>
+      <w:pPr>
+        <w:pStyle w:val="ListParagraph"/>
+      </w:pPr>
+      <w:r>
+        <w:t>{%p if trial_date_set == False or trial_date.minus(weeks=2) &gt; today() %}</w:t>
+      </w:r>
+    </w:p>
+    <w:p>
+      <w:pPr>
+        <w:pStyle w:val="ListParagraph"/>
+      </w:pPr>
+      <w:r>
         <w:lastRenderedPageBreak/>
-        <w:t>Defendant’s motion for leave (permission) to file</w:t>
-      </w:r>
-      <w:r>
-        <w:t xml:space="preserve"> pleadings </w:t>
-      </w:r>
-      <w:r>
-        <w:t xml:space="preserve">should be granted because: </w:t>
-      </w:r>
-    </w:p>
-    <w:p>
-      <w:pPr>
-        <w:pStyle w:val="ListParagraph"/>
-      </w:pPr>
-      <w:r>
-        <w:t>{%p if trial_date_set == False or trial_date.minus(weeks=2) &gt; today() %}</w:t>
-      </w:r>
-    </w:p>
-    <w:p>
-      <w:pPr>
-        <w:pStyle w:val="ListParagraph"/>
-      </w:pPr>
-      <w:r>
         <w:t xml:space="preserve">There is  no trial date set for this case, or the trial date is far enough away that Plaintiff has time to prepare to refute Defendant’s answer and/or defenses.  </w:t>
       </w:r>
     </w:p>
@@ -583,21 +559,21 @@
         <w:pStyle w:val="ListParagraph"/>
       </w:pPr>
       <w:r>
+        <w:t>So long as good cause exists, this court may extend the filing time for any pleading. See §</w:t>
+      </w:r>
+      <w:r>
+        <w:t xml:space="preserve"> </w:t>
+      </w:r>
+      <w:r>
+        <w:t>517.031.3 RSMo. (“For good cause shown, the court may extend the time for filing any pleading.”)</w:t>
+      </w:r>
+    </w:p>
+    <w:p>
+      <w:pPr>
+        <w:pStyle w:val="ListParagraph"/>
+      </w:pPr>
+      <w:r>
         <w:lastRenderedPageBreak/>
-        <w:t>So long as good cause exists, this court may extend the filing time for any pleading. See §</w:t>
-      </w:r>
-      <w:r>
-        <w:t xml:space="preserve"> </w:t>
-      </w:r>
-      <w:r>
-        <w:t>517.031.3 RSMo. (“For good cause shown, the court may extend the time for filing any pleading.”)</w:t>
-      </w:r>
-    </w:p>
-    <w:p>
-      <w:pPr>
-        <w:pStyle w:val="ListParagraph"/>
-      </w:pPr>
-      <w:r>
         <w:t>“To determine whether to grant leave” courts consider “whether there is any prejudice to the non-moving party; and whether there will be hardship to the party requesting [amendment] if the request is denied.” Dibrill v. Normandy Assocs., Inc., 383 S.W.3d 77 (Mo. App., 2012) (quoting Trans World Airlines, Inc. v. Associated Aviation Underwriters, 58 S.W.3d 609, 624 (Mo. App. E.D. 2001).</w:t>
       </w:r>
     </w:p>
@@ -2217,6 +2193,7 @@
   <w:style w:type="character" w:default="1" w:styleId="DefaultParagraphFont">
     <w:name w:val="Default Paragraph Font"/>
     <w:uiPriority w:val="1"/>
+    <w:semiHidden/>
     <w:unhideWhenUsed/>
   </w:style>
   <w:style w:type="table" w:default="1" w:styleId="TableNormal">

</xml_diff>

<commit_message>
Fixed emphasis added issues on motion to continue and motion to file docs.
</commit_message>
<xml_diff>
--- a/docassemble/MOHUDEvictionProject/data/templates/motion_for_leave_to_file.docx
+++ b/docassemble/MOHUDEvictionProject/data/templates/motion_for_leave_to_file.docx
@@ -551,7 +551,17 @@
         <w:pStyle w:val="ListParagraph"/>
       </w:pPr>
       <w:r>
-        <w:t>Associate circuit court procedure allows, but does not require, a defendant to file an answer or counterclaim by the return date of the case. See RSMo. § 517.031.2 (“Affirmative defenses, counterclaims and cross claims shall be filed in writing not later than the return date and time of the summons unless leave to file the same at a later date is granted by the court” (emphasis added)).</w:t>
+        <w:t xml:space="preserve">Associate circuit court procedure allows, but does not require, a defendant to file an answer or counterclaim by the return date of the case. See RSMo. § 517.031.2 (“Affirmative defenses, counterclaims and cross claims shall be filed in writing not later than the return date and time of the summons </w:t>
+      </w:r>
+      <w:r>
+        <w:rPr>
+          <w:i/>
+          <w:iCs/>
+        </w:rPr>
+        <w:t>unless leave to file the same at a later date is granted by the court</w:t>
+      </w:r>
+      <w:r>
+        <w:t>” (emphasis added)).</w:t>
       </w:r>
     </w:p>
     <w:p>

</xml_diff>